<commit_message>
Implemented advance order command pattern
</commit_message>
<xml_diff>
--- a/Refactoring.docx
+++ b/Refactoring.docx
@@ -101,17 +101,11 @@
       </w:r>
       <w:proofErr w:type="spellEnd"/>
       <w:r>
-        <w:t xml:space="preserve"> is called default phase initialized. (3) 2 Test cases </w:t>
-      </w:r>
-      <w:r>
-        <w:t xml:space="preserve">to check when </w:t>
+        <w:t xml:space="preserve"> is called default phase initialized. (3) 2 Test cases to check when </w:t>
       </w:r>
       <w:proofErr w:type="spellStart"/>
       <w:r>
-        <w:t>load</w:t>
-      </w:r>
-      <w:r>
-        <w:t>map</w:t>
+        <w:t>loadmap</w:t>
       </w:r>
       <w:proofErr w:type="spellEnd"/>
       <w:r>
@@ -123,10 +117,7 @@
       </w:r>
       <w:proofErr w:type="spellEnd"/>
       <w:r>
-        <w:t xml:space="preserve"> </w:t>
-      </w:r>
-      <w:r>
-        <w:t xml:space="preserve">phase is initialized and when </w:t>
+        <w:t xml:space="preserve"> phase is initialized and when </w:t>
       </w:r>
       <w:proofErr w:type="spellStart"/>
       <w:r>
@@ -139,8 +130,6 @@
       <w:r>
         <w:t>issuer order</w:t>
       </w:r>
-      <w:bookmarkStart w:id="0" w:name="_GoBack"/>
-      <w:bookmarkEnd w:id="0"/>
       <w:r>
         <w:t xml:space="preserve"> phase initialized.</w:t>
       </w:r>
@@ -177,6 +166,62 @@
       <w:r>
         <w:t xml:space="preserve"> every command is validated and then resp. method is called, then based on the phase the method gets executed or it displays error message.</w:t>
       </w:r>
+    </w:p>
+    <w:p>
+      <w:pPr>
+        <w:pStyle w:val="ListParagraph"/>
+        <w:numPr>
+          <w:ilvl w:val="0"/>
+          <w:numId w:val="3"/>
+        </w:numPr>
+      </w:pPr>
+      <w:r>
+        <w:t xml:space="preserve">Implementing </w:t>
+      </w:r>
+      <w:r>
+        <w:t>command</w:t>
+      </w:r>
+      <w:r>
+        <w:t xml:space="preserve"> pattern for phases</w:t>
+      </w:r>
+    </w:p>
+    <w:p>
+      <w:pPr>
+        <w:pStyle w:val="ListParagraph"/>
+        <w:numPr>
+          <w:ilvl w:val="0"/>
+          <w:numId w:val="5"/>
+        </w:numPr>
+      </w:pPr>
+      <w:r>
+        <w:t xml:space="preserve">It was selected because it was a requirement of build 2. </w:t>
+      </w:r>
+    </w:p>
+    <w:p>
+      <w:pPr>
+        <w:pStyle w:val="ListParagraph"/>
+        <w:numPr>
+          <w:ilvl w:val="0"/>
+          <w:numId w:val="5"/>
+        </w:numPr>
+      </w:pPr>
+    </w:p>
+    <w:p>
+      <w:pPr>
+        <w:pStyle w:val="ListParagraph"/>
+        <w:numPr>
+          <w:ilvl w:val="0"/>
+          <w:numId w:val="5"/>
+        </w:numPr>
+      </w:pPr>
+      <w:r>
+        <w:t xml:space="preserve">Earlier, </w:t>
+      </w:r>
+      <w:r>
+        <w:t>the order was created by the player after command validation. Now, player calls dedicated class for command validation and based on validity of the command a respective order object is created and populated in players list of orders. At execution, functionality related to a specific order is handled by sub-classes of order.</w:t>
+      </w:r>
+      <w:bookmarkStart w:id="0" w:name="_GoBack"/>
+      <w:bookmarkEnd w:id="0"/>
     </w:p>
     <w:sectPr>
       <w:pgSz w:w="11906" w:h="16838"/>
@@ -306,7 +351,7 @@
   <w:abstractNum w:abstractNumId="1" w15:restartNumberingAfterBreak="0">
     <w:nsid w:val="1BD20887"/>
     <w:multiLevelType w:val="hybridMultilevel"/>
-    <w:tmpl w:val="7FE01DE2"/>
+    <w:tmpl w:val="5B0415CE"/>
     <w:lvl w:ilvl="0" w:tplc="4009000F">
       <w:start w:val="1"/>
       <w:numFmt w:val="decimal"/>

</xml_diff>